<commit_message>
Updating use of GPT in our work file
</commit_message>
<xml_diff>
--- a/Refelection report of the use of GTP in our work.docx
+++ b/Refelection report of the use of GTP in our work.docx
@@ -155,13 +155,7 @@
     </w:p>
     <w:p>
       <w:r>
-        <w:t>Despite its benefits, ChatGPT also presented certain drawbacks. The tool sometimes offered overly simplified explanations or coding solutions that did not fully meet the complexity required for the assignment.</w:t>
-      </w:r>
-      <w:r>
-        <w:t xml:space="preserve"> </w:t>
-      </w:r>
-      <w:r>
-        <w:t xml:space="preserve">While this pushed </w:t>
+        <w:t xml:space="preserve">Despite its benefits, ChatGPT also presented certain drawbacks. The tool sometimes offered overly simplified explanations or coding solutions that did not fully meet the complexity required for the assignment. While this pushed </w:t>
       </w:r>
       <w:r>
         <w:t>us</w:t>
@@ -256,7 +250,7 @@
     </w:p>
     <w:p>
       <w:r>
-        <w:t>This is still quite difficult to say, although after the first assignment we can already point out some advantages and disadvantages, etc. However, it is still difficult to give concrete examples since we have many more assignments to complete. We have mainly used it to analyze errors in the code or to get explanations about a specific piece of code to understand how it works.</w:t>
+        <w:t>ChatGPT proved to be incredibly useful in generating code for generic tasks like plotting results and for debugging. Additionally it would be of aid when working with libraries or functions we were not yet familiar with, as a simple question like ‘what does this function do’ resulted in a clear and coherent summary of its inputs, outputs and inner workings. ChatGPT was also able to provide assistance in solving exercises whenever the questioning was not entirely clear to us, as in some cases it could produce a more objective interpretation of a question.</w:t>
       </w:r>
     </w:p>
     <w:p>
@@ -275,10 +269,30 @@
           <w:sz w:val="24"/>
           <w:szCs w:val="24"/>
         </w:rPr>
-        <w:t>Accuracy of GTP</w:t>
+        <w:br w:type="page"/>
       </w:r>
     </w:p>
     <w:p>
+      <w:pPr>
+        <w:rPr>
+          <w:b/>
+          <w:bCs/>
+          <w:sz w:val="24"/>
+          <w:szCs w:val="24"/>
+        </w:rPr>
+      </w:pPr>
+      <w:r>
+        <w:rPr>
+          <w:b/>
+          <w:bCs/>
+          <w:sz w:val="24"/>
+          <w:szCs w:val="24"/>
+        </w:rPr>
+        <w:lastRenderedPageBreak/>
+        <w:t>Accuracy of GTP</w:t>
+      </w:r>
+    </w:p>
+    <w:p>
       <w:r>
         <w:t xml:space="preserve">In </w:t>
       </w:r>
@@ -286,11 +300,7 @@
         <w:t>our</w:t>
       </w:r>
       <w:r>
-        <w:t xml:space="preserve"> experience, the accuracy of ChatGPT’s responses was variable. For simpler tasks such as correcting syntax errors or improving sentence flow, it was highly accurate and useful. However, for more complex or context-specific problems, the tool occasionally provided incorrect information or incomplete solutions. This was particularly noticeable when </w:t>
-      </w:r>
-      <w:r>
-        <w:lastRenderedPageBreak/>
-        <w:t xml:space="preserve">dealing with </w:t>
+        <w:t xml:space="preserve"> experience, the accuracy of ChatGPT’s responses was variable. For simpler tasks such as correcting syntax errors or improving sentence flow, it was highly accurate and useful. However, for more complex or context-specific problems, the tool occasionally provided incorrect information or incomplete solutions. This was particularly noticeable when dealing with </w:t>
       </w:r>
       <w:r>
         <w:t>complex</w:t>
@@ -748,15 +758,15 @@
     <w:lsdException w:name="Unresolved Mention" w:semiHidden="1" w:unhideWhenUsed="1"/>
     <w:lsdException w:name="Smart Link" w:semiHidden="1" w:unhideWhenUsed="1"/>
   </w:latentStyles>
-  <w:style w:type="paragraph" w:default="1" w:styleId="Normal">
+  <w:style w:type="paragraph" w:default="1" w:styleId="Standaard">
     <w:name w:val="Normal"/>
     <w:qFormat/>
   </w:style>
-  <w:style w:type="paragraph" w:styleId="Heading1">
+  <w:style w:type="paragraph" w:styleId="Kop1">
     <w:name w:val="heading 1"/>
-    <w:basedOn w:val="Normal"/>
-    <w:next w:val="Normal"/>
-    <w:link w:val="Heading1Char"/>
+    <w:basedOn w:val="Standaard"/>
+    <w:next w:val="Standaard"/>
+    <w:link w:val="Kop1Char"/>
     <w:uiPriority w:val="9"/>
     <w:qFormat/>
     <w:rsid w:val="005232D7"/>
@@ -773,11 +783,11 @@
       <w:szCs w:val="40"/>
     </w:rPr>
   </w:style>
-  <w:style w:type="paragraph" w:styleId="Heading2">
+  <w:style w:type="paragraph" w:styleId="Kop2">
     <w:name w:val="heading 2"/>
-    <w:basedOn w:val="Normal"/>
-    <w:next w:val="Normal"/>
-    <w:link w:val="Heading2Char"/>
+    <w:basedOn w:val="Standaard"/>
+    <w:next w:val="Standaard"/>
+    <w:link w:val="Kop2Char"/>
     <w:uiPriority w:val="9"/>
     <w:semiHidden/>
     <w:unhideWhenUsed/>
@@ -796,11 +806,11 @@
       <w:szCs w:val="32"/>
     </w:rPr>
   </w:style>
-  <w:style w:type="paragraph" w:styleId="Heading3">
+  <w:style w:type="paragraph" w:styleId="Kop3">
     <w:name w:val="heading 3"/>
-    <w:basedOn w:val="Normal"/>
-    <w:next w:val="Normal"/>
-    <w:link w:val="Heading3Char"/>
+    <w:basedOn w:val="Standaard"/>
+    <w:next w:val="Standaard"/>
+    <w:link w:val="Kop3Char"/>
     <w:uiPriority w:val="9"/>
     <w:semiHidden/>
     <w:unhideWhenUsed/>
@@ -819,11 +829,11 @@
       <w:szCs w:val="28"/>
     </w:rPr>
   </w:style>
-  <w:style w:type="paragraph" w:styleId="Heading4">
+  <w:style w:type="paragraph" w:styleId="Kop4">
     <w:name w:val="heading 4"/>
-    <w:basedOn w:val="Normal"/>
-    <w:next w:val="Normal"/>
-    <w:link w:val="Heading4Char"/>
+    <w:basedOn w:val="Standaard"/>
+    <w:next w:val="Standaard"/>
+    <w:link w:val="Kop4Char"/>
     <w:uiPriority w:val="9"/>
     <w:semiHidden/>
     <w:unhideWhenUsed/>
@@ -842,11 +852,11 @@
       <w:color w:val="0F4761" w:themeColor="accent1" w:themeShade="BF"/>
     </w:rPr>
   </w:style>
-  <w:style w:type="paragraph" w:styleId="Heading5">
+  <w:style w:type="paragraph" w:styleId="Kop5">
     <w:name w:val="heading 5"/>
-    <w:basedOn w:val="Normal"/>
-    <w:next w:val="Normal"/>
-    <w:link w:val="Heading5Char"/>
+    <w:basedOn w:val="Standaard"/>
+    <w:next w:val="Standaard"/>
+    <w:link w:val="Kop5Char"/>
     <w:uiPriority w:val="9"/>
     <w:semiHidden/>
     <w:unhideWhenUsed/>
@@ -863,11 +873,11 @@
       <w:color w:val="0F4761" w:themeColor="accent1" w:themeShade="BF"/>
     </w:rPr>
   </w:style>
-  <w:style w:type="paragraph" w:styleId="Heading6">
+  <w:style w:type="paragraph" w:styleId="Kop6">
     <w:name w:val="heading 6"/>
-    <w:basedOn w:val="Normal"/>
-    <w:next w:val="Normal"/>
-    <w:link w:val="Heading6Char"/>
+    <w:basedOn w:val="Standaard"/>
+    <w:next w:val="Standaard"/>
+    <w:link w:val="Kop6Char"/>
     <w:uiPriority w:val="9"/>
     <w:semiHidden/>
     <w:unhideWhenUsed/>
@@ -886,11 +896,11 @@
       <w:color w:val="595959" w:themeColor="text1" w:themeTint="A6"/>
     </w:rPr>
   </w:style>
-  <w:style w:type="paragraph" w:styleId="Heading7">
+  <w:style w:type="paragraph" w:styleId="Kop7">
     <w:name w:val="heading 7"/>
-    <w:basedOn w:val="Normal"/>
-    <w:next w:val="Normal"/>
-    <w:link w:val="Heading7Char"/>
+    <w:basedOn w:val="Standaard"/>
+    <w:next w:val="Standaard"/>
+    <w:link w:val="Kop7Char"/>
     <w:uiPriority w:val="9"/>
     <w:semiHidden/>
     <w:unhideWhenUsed/>
@@ -907,11 +917,11 @@
       <w:color w:val="595959" w:themeColor="text1" w:themeTint="A6"/>
     </w:rPr>
   </w:style>
-  <w:style w:type="paragraph" w:styleId="Heading8">
+  <w:style w:type="paragraph" w:styleId="Kop8">
     <w:name w:val="heading 8"/>
-    <w:basedOn w:val="Normal"/>
-    <w:next w:val="Normal"/>
-    <w:link w:val="Heading8Char"/>
+    <w:basedOn w:val="Standaard"/>
+    <w:next w:val="Standaard"/>
+    <w:link w:val="Kop8Char"/>
     <w:uiPriority w:val="9"/>
     <w:semiHidden/>
     <w:unhideWhenUsed/>
@@ -930,11 +940,11 @@
       <w:color w:val="272727" w:themeColor="text1" w:themeTint="D8"/>
     </w:rPr>
   </w:style>
-  <w:style w:type="paragraph" w:styleId="Heading9">
+  <w:style w:type="paragraph" w:styleId="Kop9">
     <w:name w:val="heading 9"/>
-    <w:basedOn w:val="Normal"/>
-    <w:next w:val="Normal"/>
-    <w:link w:val="Heading9Char"/>
+    <w:basedOn w:val="Standaard"/>
+    <w:next w:val="Standaard"/>
+    <w:link w:val="Kop9Char"/>
     <w:uiPriority w:val="9"/>
     <w:semiHidden/>
     <w:unhideWhenUsed/>
@@ -951,12 +961,13 @@
       <w:color w:val="272727" w:themeColor="text1" w:themeTint="D8"/>
     </w:rPr>
   </w:style>
-  <w:style w:type="character" w:default="1" w:styleId="DefaultParagraphFont">
+  <w:style w:type="character" w:default="1" w:styleId="Standaardalinea-lettertype">
     <w:name w:val="Default Paragraph Font"/>
     <w:uiPriority w:val="1"/>
+    <w:semiHidden/>
     <w:unhideWhenUsed/>
   </w:style>
-  <w:style w:type="table" w:default="1" w:styleId="TableNormal">
+  <w:style w:type="table" w:default="1" w:styleId="Standaardtabel">
     <w:name w:val="Normal Table"/>
     <w:uiPriority w:val="99"/>
     <w:semiHidden/>
@@ -971,16 +982,16 @@
       </w:tblCellMar>
     </w:tblPr>
   </w:style>
-  <w:style w:type="numbering" w:default="1" w:styleId="NoList">
+  <w:style w:type="numbering" w:default="1" w:styleId="Geenlijst">
     <w:name w:val="No List"/>
     <w:uiPriority w:val="99"/>
     <w:semiHidden/>
     <w:unhideWhenUsed/>
   </w:style>
-  <w:style w:type="character" w:customStyle="1" w:styleId="Heading1Char">
-    <w:name w:val="Heading 1 Char"/>
-    <w:basedOn w:val="DefaultParagraphFont"/>
-    <w:link w:val="Heading1"/>
+  <w:style w:type="character" w:customStyle="1" w:styleId="Kop1Char">
+    <w:name w:val="Kop 1 Char"/>
+    <w:basedOn w:val="Standaardalinea-lettertype"/>
+    <w:link w:val="Kop1"/>
     <w:uiPriority w:val="9"/>
     <w:rsid w:val="005232D7"/>
     <w:rPr>
@@ -990,10 +1001,10 @@
       <w:szCs w:val="40"/>
     </w:rPr>
   </w:style>
-  <w:style w:type="character" w:customStyle="1" w:styleId="Heading2Char">
-    <w:name w:val="Heading 2 Char"/>
-    <w:basedOn w:val="DefaultParagraphFont"/>
-    <w:link w:val="Heading2"/>
+  <w:style w:type="character" w:customStyle="1" w:styleId="Kop2Char">
+    <w:name w:val="Kop 2 Char"/>
+    <w:basedOn w:val="Standaardalinea-lettertype"/>
+    <w:link w:val="Kop2"/>
     <w:uiPriority w:val="9"/>
     <w:semiHidden/>
     <w:rsid w:val="005232D7"/>
@@ -1004,10 +1015,10 @@
       <w:szCs w:val="32"/>
     </w:rPr>
   </w:style>
-  <w:style w:type="character" w:customStyle="1" w:styleId="Heading3Char">
-    <w:name w:val="Heading 3 Char"/>
-    <w:basedOn w:val="DefaultParagraphFont"/>
-    <w:link w:val="Heading3"/>
+  <w:style w:type="character" w:customStyle="1" w:styleId="Kop3Char">
+    <w:name w:val="Kop 3 Char"/>
+    <w:basedOn w:val="Standaardalinea-lettertype"/>
+    <w:link w:val="Kop3"/>
     <w:uiPriority w:val="9"/>
     <w:semiHidden/>
     <w:rsid w:val="005232D7"/>
@@ -1018,10 +1029,10 @@
       <w:szCs w:val="28"/>
     </w:rPr>
   </w:style>
-  <w:style w:type="character" w:customStyle="1" w:styleId="Heading4Char">
-    <w:name w:val="Heading 4 Char"/>
-    <w:basedOn w:val="DefaultParagraphFont"/>
-    <w:link w:val="Heading4"/>
+  <w:style w:type="character" w:customStyle="1" w:styleId="Kop4Char">
+    <w:name w:val="Kop 4 Char"/>
+    <w:basedOn w:val="Standaardalinea-lettertype"/>
+    <w:link w:val="Kop4"/>
     <w:uiPriority w:val="9"/>
     <w:semiHidden/>
     <w:rsid w:val="005232D7"/>
@@ -1032,10 +1043,10 @@
       <w:color w:val="0F4761" w:themeColor="accent1" w:themeShade="BF"/>
     </w:rPr>
   </w:style>
-  <w:style w:type="character" w:customStyle="1" w:styleId="Heading5Char">
-    <w:name w:val="Heading 5 Char"/>
-    <w:basedOn w:val="DefaultParagraphFont"/>
-    <w:link w:val="Heading5"/>
+  <w:style w:type="character" w:customStyle="1" w:styleId="Kop5Char">
+    <w:name w:val="Kop 5 Char"/>
+    <w:basedOn w:val="Standaardalinea-lettertype"/>
+    <w:link w:val="Kop5"/>
     <w:uiPriority w:val="9"/>
     <w:semiHidden/>
     <w:rsid w:val="005232D7"/>
@@ -1044,10 +1055,10 @@
       <w:color w:val="0F4761" w:themeColor="accent1" w:themeShade="BF"/>
     </w:rPr>
   </w:style>
-  <w:style w:type="character" w:customStyle="1" w:styleId="Heading6Char">
-    <w:name w:val="Heading 6 Char"/>
-    <w:basedOn w:val="DefaultParagraphFont"/>
-    <w:link w:val="Heading6"/>
+  <w:style w:type="character" w:customStyle="1" w:styleId="Kop6Char">
+    <w:name w:val="Kop 6 Char"/>
+    <w:basedOn w:val="Standaardalinea-lettertype"/>
+    <w:link w:val="Kop6"/>
     <w:uiPriority w:val="9"/>
     <w:semiHidden/>
     <w:rsid w:val="005232D7"/>
@@ -1058,10 +1069,10 @@
       <w:color w:val="595959" w:themeColor="text1" w:themeTint="A6"/>
     </w:rPr>
   </w:style>
-  <w:style w:type="character" w:customStyle="1" w:styleId="Heading7Char">
-    <w:name w:val="Heading 7 Char"/>
-    <w:basedOn w:val="DefaultParagraphFont"/>
-    <w:link w:val="Heading7"/>
+  <w:style w:type="character" w:customStyle="1" w:styleId="Kop7Char">
+    <w:name w:val="Kop 7 Char"/>
+    <w:basedOn w:val="Standaardalinea-lettertype"/>
+    <w:link w:val="Kop7"/>
     <w:uiPriority w:val="9"/>
     <w:semiHidden/>
     <w:rsid w:val="005232D7"/>
@@ -1070,10 +1081,10 @@
       <w:color w:val="595959" w:themeColor="text1" w:themeTint="A6"/>
     </w:rPr>
   </w:style>
-  <w:style w:type="character" w:customStyle="1" w:styleId="Heading8Char">
-    <w:name w:val="Heading 8 Char"/>
-    <w:basedOn w:val="DefaultParagraphFont"/>
-    <w:link w:val="Heading8"/>
+  <w:style w:type="character" w:customStyle="1" w:styleId="Kop8Char">
+    <w:name w:val="Kop 8 Char"/>
+    <w:basedOn w:val="Standaardalinea-lettertype"/>
+    <w:link w:val="Kop8"/>
     <w:uiPriority w:val="9"/>
     <w:semiHidden/>
     <w:rsid w:val="005232D7"/>
@@ -1084,10 +1095,10 @@
       <w:color w:val="272727" w:themeColor="text1" w:themeTint="D8"/>
     </w:rPr>
   </w:style>
-  <w:style w:type="character" w:customStyle="1" w:styleId="Heading9Char">
-    <w:name w:val="Heading 9 Char"/>
-    <w:basedOn w:val="DefaultParagraphFont"/>
-    <w:link w:val="Heading9"/>
+  <w:style w:type="character" w:customStyle="1" w:styleId="Kop9Char">
+    <w:name w:val="Kop 9 Char"/>
+    <w:basedOn w:val="Standaardalinea-lettertype"/>
+    <w:link w:val="Kop9"/>
     <w:uiPriority w:val="9"/>
     <w:semiHidden/>
     <w:rsid w:val="005232D7"/>
@@ -1096,11 +1107,11 @@
       <w:color w:val="272727" w:themeColor="text1" w:themeTint="D8"/>
     </w:rPr>
   </w:style>
-  <w:style w:type="paragraph" w:styleId="Title">
+  <w:style w:type="paragraph" w:styleId="Titel">
     <w:name w:val="Title"/>
-    <w:basedOn w:val="Normal"/>
-    <w:next w:val="Normal"/>
-    <w:link w:val="TitleChar"/>
+    <w:basedOn w:val="Standaard"/>
+    <w:next w:val="Standaard"/>
+    <w:link w:val="TitelChar"/>
     <w:uiPriority w:val="10"/>
     <w:qFormat/>
     <w:rsid w:val="005232D7"/>
@@ -1116,10 +1127,10 @@
       <w:szCs w:val="56"/>
     </w:rPr>
   </w:style>
-  <w:style w:type="character" w:customStyle="1" w:styleId="TitleChar">
-    <w:name w:val="Title Char"/>
-    <w:basedOn w:val="DefaultParagraphFont"/>
-    <w:link w:val="Title"/>
+  <w:style w:type="character" w:customStyle="1" w:styleId="TitelChar">
+    <w:name w:val="Titel Char"/>
+    <w:basedOn w:val="Standaardalinea-lettertype"/>
+    <w:link w:val="Titel"/>
     <w:uiPriority w:val="10"/>
     <w:rsid w:val="005232D7"/>
     <w:rPr>
@@ -1130,11 +1141,11 @@
       <w:szCs w:val="56"/>
     </w:rPr>
   </w:style>
-  <w:style w:type="paragraph" w:styleId="Subtitle">
+  <w:style w:type="paragraph" w:styleId="Ondertitel">
     <w:name w:val="Subtitle"/>
-    <w:basedOn w:val="Normal"/>
-    <w:next w:val="Normal"/>
-    <w:link w:val="SubtitleChar"/>
+    <w:basedOn w:val="Standaard"/>
+    <w:next w:val="Standaard"/>
+    <w:link w:val="OndertitelChar"/>
     <w:uiPriority w:val="11"/>
     <w:qFormat/>
     <w:rsid w:val="005232D7"/>
@@ -1151,10 +1162,10 @@
       <w:szCs w:val="28"/>
     </w:rPr>
   </w:style>
-  <w:style w:type="character" w:customStyle="1" w:styleId="SubtitleChar">
-    <w:name w:val="Subtitle Char"/>
-    <w:basedOn w:val="DefaultParagraphFont"/>
-    <w:link w:val="Subtitle"/>
+  <w:style w:type="character" w:customStyle="1" w:styleId="OndertitelChar">
+    <w:name w:val="Ondertitel Char"/>
+    <w:basedOn w:val="Standaardalinea-lettertype"/>
+    <w:link w:val="Ondertitel"/>
     <w:uiPriority w:val="11"/>
     <w:rsid w:val="005232D7"/>
     <w:rPr>
@@ -1165,11 +1176,11 @@
       <w:szCs w:val="28"/>
     </w:rPr>
   </w:style>
-  <w:style w:type="paragraph" w:styleId="Quote">
+  <w:style w:type="paragraph" w:styleId="Citaat">
     <w:name w:val="Quote"/>
-    <w:basedOn w:val="Normal"/>
-    <w:next w:val="Normal"/>
-    <w:link w:val="QuoteChar"/>
+    <w:basedOn w:val="Standaard"/>
+    <w:next w:val="Standaard"/>
+    <w:link w:val="CitaatChar"/>
     <w:uiPriority w:val="29"/>
     <w:qFormat/>
     <w:rsid w:val="005232D7"/>
@@ -1183,10 +1194,10 @@
       <w:color w:val="404040" w:themeColor="text1" w:themeTint="BF"/>
     </w:rPr>
   </w:style>
-  <w:style w:type="character" w:customStyle="1" w:styleId="QuoteChar">
-    <w:name w:val="Quote Char"/>
-    <w:basedOn w:val="DefaultParagraphFont"/>
-    <w:link w:val="Quote"/>
+  <w:style w:type="character" w:customStyle="1" w:styleId="CitaatChar">
+    <w:name w:val="Citaat Char"/>
+    <w:basedOn w:val="Standaardalinea-lettertype"/>
+    <w:link w:val="Citaat"/>
     <w:uiPriority w:val="29"/>
     <w:rsid w:val="005232D7"/>
     <w:rPr>
@@ -1195,9 +1206,9 @@
       <w:color w:val="404040" w:themeColor="text1" w:themeTint="BF"/>
     </w:rPr>
   </w:style>
-  <w:style w:type="paragraph" w:styleId="ListParagraph">
+  <w:style w:type="paragraph" w:styleId="Lijstalinea">
     <w:name w:val="List Paragraph"/>
-    <w:basedOn w:val="Normal"/>
+    <w:basedOn w:val="Standaard"/>
     <w:uiPriority w:val="34"/>
     <w:qFormat/>
     <w:rsid w:val="005232D7"/>
@@ -1206,9 +1217,9 @@
       <w:contextualSpacing/>
     </w:pPr>
   </w:style>
-  <w:style w:type="character" w:styleId="IntenseEmphasis">
+  <w:style w:type="character" w:styleId="Intensievebenadrukking">
     <w:name w:val="Intense Emphasis"/>
-    <w:basedOn w:val="DefaultParagraphFont"/>
+    <w:basedOn w:val="Standaardalinea-lettertype"/>
     <w:uiPriority w:val="21"/>
     <w:qFormat/>
     <w:rsid w:val="005232D7"/>
@@ -1218,11 +1229,11 @@
       <w:color w:val="0F4761" w:themeColor="accent1" w:themeShade="BF"/>
     </w:rPr>
   </w:style>
-  <w:style w:type="paragraph" w:styleId="IntenseQuote">
+  <w:style w:type="paragraph" w:styleId="Duidelijkcitaat">
     <w:name w:val="Intense Quote"/>
-    <w:basedOn w:val="Normal"/>
-    <w:next w:val="Normal"/>
-    <w:link w:val="IntenseQuoteChar"/>
+    <w:basedOn w:val="Standaard"/>
+    <w:next w:val="Standaard"/>
+    <w:link w:val="DuidelijkcitaatChar"/>
     <w:uiPriority w:val="30"/>
     <w:qFormat/>
     <w:rsid w:val="005232D7"/>
@@ -1241,10 +1252,10 @@
       <w:color w:val="0F4761" w:themeColor="accent1" w:themeShade="BF"/>
     </w:rPr>
   </w:style>
-  <w:style w:type="character" w:customStyle="1" w:styleId="IntenseQuoteChar">
-    <w:name w:val="Intense Quote Char"/>
-    <w:basedOn w:val="DefaultParagraphFont"/>
-    <w:link w:val="IntenseQuote"/>
+  <w:style w:type="character" w:customStyle="1" w:styleId="DuidelijkcitaatChar">
+    <w:name w:val="Duidelijk citaat Char"/>
+    <w:basedOn w:val="Standaardalinea-lettertype"/>
+    <w:link w:val="Duidelijkcitaat"/>
     <w:uiPriority w:val="30"/>
     <w:rsid w:val="005232D7"/>
     <w:rPr>
@@ -1253,9 +1264,9 @@
       <w:color w:val="0F4761" w:themeColor="accent1" w:themeShade="BF"/>
     </w:rPr>
   </w:style>
-  <w:style w:type="character" w:styleId="IntenseReference">
+  <w:style w:type="character" w:styleId="Intensieveverwijzing">
     <w:name w:val="Intense Reference"/>
-    <w:basedOn w:val="DefaultParagraphFont"/>
+    <w:basedOn w:val="Standaardalinea-lettertype"/>
     <w:uiPriority w:val="32"/>
     <w:qFormat/>
     <w:rsid w:val="005232D7"/>

</xml_diff>